<commit_message>
add filter-image notebook and update load-data
</commit_message>
<xml_diff>
--- a/Python course list.docx
+++ b/Python course list.docx
@@ -89,174 +89,169 @@
           <w:sz w:val="32"/>
           <w:szCs w:val="32"/>
         </w:rPr>
+        <w:t>Save image</w:t>
+      </w:r>
+    </w:p>
+    <w:p>
+      <w:pPr>
+        <w:pStyle w:val="ListParagraph"/>
+        <w:numPr>
+          <w:ilvl w:val="0"/>
+          <w:numId w:val="1"/>
+        </w:numPr>
+        <w:rPr>
+          <w:sz w:val="32"/>
+          <w:szCs w:val="32"/>
+        </w:rPr>
+      </w:pPr>
+      <w:r>
+        <w:rPr>
+          <w:sz w:val="32"/>
+          <w:szCs w:val="32"/>
+        </w:rPr>
+        <w:t xml:space="preserve">Display an </w:t>
+      </w:r>
+      <w:r>
+        <w:rPr>
+          <w:sz w:val="32"/>
+          <w:szCs w:val="32"/>
+        </w:rPr>
+        <w:t>image</w:t>
+      </w:r>
+    </w:p>
+    <w:p>
+      <w:pPr>
+        <w:pStyle w:val="ListParagraph"/>
+        <w:numPr>
+          <w:ilvl w:val="0"/>
+          <w:numId w:val="1"/>
+        </w:numPr>
+        <w:rPr>
+          <w:sz w:val="32"/>
+          <w:szCs w:val="32"/>
+        </w:rPr>
+      </w:pPr>
+      <w:r>
+        <w:rPr>
+          <w:sz w:val="32"/>
+          <w:szCs w:val="32"/>
+        </w:rPr>
+        <w:t>Filter image</w:t>
+      </w:r>
+    </w:p>
+    <w:p>
+      <w:pPr>
+        <w:pStyle w:val="ListParagraph"/>
+        <w:numPr>
+          <w:ilvl w:val="0"/>
+          <w:numId w:val="1"/>
+        </w:numPr>
+        <w:rPr>
+          <w:sz w:val="32"/>
+          <w:szCs w:val="32"/>
+        </w:rPr>
+      </w:pPr>
+      <w:r>
+        <w:rPr>
+          <w:sz w:val="32"/>
+          <w:szCs w:val="32"/>
+        </w:rPr>
+        <w:t>8bit 16bit</w:t>
+      </w:r>
+    </w:p>
+    <w:p>
+      <w:pPr>
+        <w:pStyle w:val="ListParagraph"/>
+        <w:numPr>
+          <w:ilvl w:val="0"/>
+          <w:numId w:val="1"/>
+        </w:numPr>
+        <w:rPr>
+          <w:sz w:val="32"/>
+          <w:szCs w:val="32"/>
+        </w:rPr>
+      </w:pPr>
+      <w:r>
+        <w:rPr>
+          <w:sz w:val="32"/>
+          <w:szCs w:val="32"/>
+        </w:rPr>
+        <w:t>Thresholdin</w:t>
+      </w:r>
+      <w:r>
+        <w:rPr>
+          <w:sz w:val="32"/>
+          <w:szCs w:val="32"/>
+        </w:rPr>
+        <w:t>g</w:t>
+      </w:r>
+    </w:p>
+    <w:p>
+      <w:pPr>
+        <w:pStyle w:val="ListParagraph"/>
+        <w:numPr>
+          <w:ilvl w:val="0"/>
+          <w:numId w:val="1"/>
+        </w:numPr>
+        <w:rPr>
+          <w:sz w:val="32"/>
+          <w:szCs w:val="32"/>
+        </w:rPr>
+      </w:pPr>
+      <w:r>
+        <w:rPr>
+          <w:sz w:val="32"/>
+          <w:szCs w:val="32"/>
+        </w:rPr>
+        <w:t>Mask statistics</w:t>
+      </w:r>
+      <w:r>
+        <w:rPr>
+          <w:sz w:val="32"/>
+          <w:szCs w:val="32"/>
+        </w:rPr>
+        <w:t xml:space="preserve"> (regionprops)</w:t>
+      </w:r>
+    </w:p>
+    <w:p>
+      <w:pPr>
+        <w:pStyle w:val="ListParagraph"/>
+        <w:numPr>
+          <w:ilvl w:val="0"/>
+          <w:numId w:val="1"/>
+        </w:numPr>
+        <w:rPr>
+          <w:sz w:val="32"/>
+          <w:szCs w:val="32"/>
+        </w:rPr>
+      </w:pPr>
+      <w:r>
+        <w:rPr>
+          <w:sz w:val="32"/>
+          <w:szCs w:val="32"/>
+        </w:rPr>
+        <w:t>Plot data</w:t>
+      </w:r>
+    </w:p>
+    <w:p>
+      <w:pPr>
+        <w:pStyle w:val="ListParagraph"/>
+        <w:numPr>
+          <w:ilvl w:val="0"/>
+          <w:numId w:val="1"/>
+        </w:numPr>
+        <w:rPr>
+          <w:sz w:val="32"/>
+          <w:szCs w:val="32"/>
+        </w:rPr>
+      </w:pPr>
+      <w:r>
+        <w:rPr>
+          <w:sz w:val="32"/>
+          <w:szCs w:val="32"/>
+        </w:rPr>
         <w:t xml:space="preserve">Save </w:t>
       </w:r>
-      <w:proofErr w:type="gramStart"/>
-      <w:r>
-        <w:rPr>
-          <w:sz w:val="32"/>
-          <w:szCs w:val="32"/>
-        </w:rPr>
-        <w:t>image</w:t>
-      </w:r>
-      <w:proofErr w:type="gramEnd"/>
-    </w:p>
-    <w:p>
-      <w:pPr>
-        <w:pStyle w:val="ListParagraph"/>
-        <w:numPr>
-          <w:ilvl w:val="0"/>
-          <w:numId w:val="1"/>
-        </w:numPr>
-        <w:rPr>
-          <w:sz w:val="32"/>
-          <w:szCs w:val="32"/>
-        </w:rPr>
-      </w:pPr>
-      <w:r>
-        <w:rPr>
-          <w:sz w:val="32"/>
-          <w:szCs w:val="32"/>
-        </w:rPr>
-        <w:t xml:space="preserve">Display an </w:t>
-      </w:r>
-      <w:proofErr w:type="gramStart"/>
-      <w:r>
-        <w:rPr>
-          <w:sz w:val="32"/>
-          <w:szCs w:val="32"/>
-        </w:rPr>
-        <w:t>image</w:t>
-      </w:r>
-      <w:proofErr w:type="gramEnd"/>
-    </w:p>
-    <w:p>
-      <w:pPr>
-        <w:pStyle w:val="ListParagraph"/>
-        <w:numPr>
-          <w:ilvl w:val="0"/>
-          <w:numId w:val="1"/>
-        </w:numPr>
-        <w:rPr>
-          <w:sz w:val="32"/>
-          <w:szCs w:val="32"/>
-        </w:rPr>
-      </w:pPr>
-      <w:r>
-        <w:rPr>
-          <w:sz w:val="32"/>
-          <w:szCs w:val="32"/>
-        </w:rPr>
-        <w:t>Filter image</w:t>
-      </w:r>
-    </w:p>
-    <w:p>
-      <w:pPr>
-        <w:pStyle w:val="ListParagraph"/>
-        <w:numPr>
-          <w:ilvl w:val="0"/>
-          <w:numId w:val="1"/>
-        </w:numPr>
-        <w:rPr>
-          <w:sz w:val="32"/>
-          <w:szCs w:val="32"/>
-        </w:rPr>
-      </w:pPr>
-      <w:r>
-        <w:rPr>
-          <w:sz w:val="32"/>
-          <w:szCs w:val="32"/>
-        </w:rPr>
-        <w:t>8bit 16bit</w:t>
-      </w:r>
-    </w:p>
-    <w:p>
-      <w:pPr>
-        <w:pStyle w:val="ListParagraph"/>
-        <w:numPr>
-          <w:ilvl w:val="0"/>
-          <w:numId w:val="1"/>
-        </w:numPr>
-        <w:rPr>
-          <w:sz w:val="32"/>
-          <w:szCs w:val="32"/>
-        </w:rPr>
-      </w:pPr>
-      <w:r>
-        <w:rPr>
-          <w:sz w:val="32"/>
-          <w:szCs w:val="32"/>
-        </w:rPr>
-        <w:t>Thresholdin</w:t>
-      </w:r>
-      <w:r>
-        <w:rPr>
-          <w:sz w:val="32"/>
-          <w:szCs w:val="32"/>
-        </w:rPr>
-        <w:t>g</w:t>
-      </w:r>
-    </w:p>
-    <w:p>
-      <w:pPr>
-        <w:pStyle w:val="ListParagraph"/>
-        <w:numPr>
-          <w:ilvl w:val="0"/>
-          <w:numId w:val="1"/>
-        </w:numPr>
-        <w:rPr>
-          <w:sz w:val="32"/>
-          <w:szCs w:val="32"/>
-        </w:rPr>
-      </w:pPr>
-      <w:r>
-        <w:rPr>
-          <w:sz w:val="32"/>
-          <w:szCs w:val="32"/>
-        </w:rPr>
-        <w:t>Mask statistics</w:t>
-      </w:r>
-    </w:p>
-    <w:p>
-      <w:pPr>
-        <w:pStyle w:val="ListParagraph"/>
-        <w:numPr>
-          <w:ilvl w:val="0"/>
-          <w:numId w:val="1"/>
-        </w:numPr>
-        <w:rPr>
-          <w:sz w:val="32"/>
-          <w:szCs w:val="32"/>
-        </w:rPr>
-      </w:pPr>
-      <w:r>
-        <w:rPr>
-          <w:sz w:val="32"/>
-          <w:szCs w:val="32"/>
-        </w:rPr>
-        <w:t>Plot data</w:t>
-      </w:r>
-    </w:p>
-    <w:p>
-      <w:pPr>
-        <w:pStyle w:val="ListParagraph"/>
-        <w:numPr>
-          <w:ilvl w:val="0"/>
-          <w:numId w:val="1"/>
-        </w:numPr>
-        <w:rPr>
-          <w:sz w:val="32"/>
-          <w:szCs w:val="32"/>
-        </w:rPr>
-      </w:pPr>
-      <w:r>
-        <w:rPr>
-          <w:sz w:val="32"/>
-          <w:szCs w:val="32"/>
-        </w:rPr>
-        <w:t xml:space="preserve">Save </w:t>
-      </w:r>
-      <w:proofErr w:type="gramStart"/>
       <w:r>
         <w:rPr>
           <w:sz w:val="32"/>
@@ -264,7 +259,6 @@
         </w:rPr>
         <w:t>data</w:t>
       </w:r>
-      <w:proofErr w:type="gramEnd"/>
     </w:p>
     <w:p>
       <w:pPr>
@@ -318,21 +312,12 @@
           <w:szCs w:val="32"/>
         </w:rPr>
       </w:pPr>
-      <w:proofErr w:type="spellStart"/>
-      <w:r>
-        <w:rPr>
-          <w:sz w:val="32"/>
-          <w:szCs w:val="32"/>
-        </w:rPr>
-        <w:t>Cellpose</w:t>
-      </w:r>
-      <w:proofErr w:type="spellEnd"/>
-      <w:r>
-        <w:rPr>
-          <w:sz w:val="32"/>
-          <w:szCs w:val="32"/>
-        </w:rPr>
-        <w:t xml:space="preserve"> </w:t>
+      <w:r>
+        <w:rPr>
+          <w:sz w:val="32"/>
+          <w:szCs w:val="32"/>
+        </w:rPr>
+        <w:t xml:space="preserve">Cellpose </w:t>
       </w:r>
     </w:p>
     <w:sectPr>

</xml_diff>